<commit_message>
Improved notebooks, mostly the 3, 4 and 6. Added word embeddings methods in supervised training.
</commit_message>
<xml_diff>
--- a/Barrelet_Xavier_5_note_technique.docx
+++ b/Barrelet_Xavier_5_note_technique.docx
@@ -625,6 +625,7 @@
         </w:tabs>
         <w:spacing w:before="0" w:after="0"/>
         <w:ind w:hanging="283" w:start="709"/>
+        <w:jc w:val="both"/>
         <w:rPr/>
       </w:pPr>
       <w:r>
@@ -774,7 +775,23 @@
           <w:bCs w:val="false"/>
           <w:lang w:val="fr-CH"/>
         </w:rPr>
-        <w:t>: Durant cette étape les modèles et leur metadata (version, configuration, documentation, différents métriques d’évaluation, variables d’environnement, …) vont être sauvés dans un registre qui va permettre de suivre leur évolution, de les comparer et d’obtenir une bonne visibilité sur chacun tout en les partageant à qui de droit.</w:t>
+        <w:t xml:space="preserve">: Durant cette étape les modèles et leur </w:t>
+      </w:r>
+      <w:r>
+        <w:rPr>
+          <w:b w:val="false"/>
+          <w:bCs w:val="false"/>
+          <w:lang w:val="fr-CH"/>
+        </w:rPr>
+        <w:t>métadonnées</w:t>
+      </w:r>
+      <w:r>
+        <w:rPr>
+          <w:b w:val="false"/>
+          <w:bCs w:val="false"/>
+          <w:lang w:val="fr-CH"/>
+        </w:rPr>
+        <w:t xml:space="preserve"> (version, configuration, documentation, différents métriques d’évaluation, variables d’environnement, …) vont être sauvés dans un registre qui va permettre de suivre leur évolution, de les comparer et d’obtenir une bonne visibilité sur chacun tout en les partageant à qui de droit.</w:t>
       </w:r>
     </w:p>
     <w:p>
@@ -1109,17 +1126,7 @@
         </w:rPr>
         <w:t>).</w:t>
         <w:br/>
-        <w:t>Une variation des données (</w:t>
-      </w:r>
-      <w:r>
-        <w:rPr>
-          <w:b w:val="false"/>
-          <w:bCs w:val="false"/>
-          <w:i w:val="false"/>
-          <w:iCs w:val="false"/>
-          <w:lang w:val="fr-CH"/>
-        </w:rPr>
-        <w:t xml:space="preserve">de type </w:t>
+        <w:t xml:space="preserve">Une variation des données (de type </w:t>
       </w:r>
       <w:r>
         <w:rPr>
@@ -1139,17 +1146,7 @@
           <w:iCs w:val="false"/>
           <w:lang w:val="fr-CH"/>
         </w:rPr>
-        <w:t xml:space="preserve">quand la distribution des données changent </w:t>
-      </w:r>
-      <w:r>
-        <w:rPr>
-          <w:b w:val="false"/>
-          <w:bCs w:val="false"/>
-          <w:i w:val="false"/>
-          <w:iCs w:val="false"/>
-          <w:lang w:val="fr-CH"/>
-        </w:rPr>
-        <w:t>ou</w:t>
+        <w:t>quand la distribution des données changent ou</w:t>
       </w:r>
       <w:r>
         <w:rPr>
@@ -1169,27 +1166,8 @@
           <w:iCs w:val="false"/>
           <w:lang w:val="fr-CH"/>
         </w:rPr>
-        <w:t>dû à un environnement mouvant</w:t>
-      </w:r>
-      <w:r>
-        <w:rPr>
-          <w:b w:val="false"/>
-          <w:bCs w:val="false"/>
-          <w:i w:val="false"/>
-          <w:iCs w:val="false"/>
-          <w:lang w:val="fr-CH"/>
-        </w:rPr>
-        <w:t>) peut engendrer des prédictions erronées des modèles et dans ce cas ces derniers doivent être ré-entraînés avec des données à jour pour corriger leurs prédictions. Le processus de détection de ces variation et du ré-entraînement et déploiement des modèles à jour peut être automatisé dans le cadre du MLOps.</w:t>
+        <w:t>dû à un environnement mouvant) peut engendrer des prédictions erronées des modèles et dans ce cas ces derniers doivent être ré-entraînés avec des données à jour pour corriger leurs prédictions. Le processus de détection de ces variation et du ré-entraînement et déploiement des modèles à jour peut être automatisé dans le cadre du MLOps.</w:t>
         <w:br/>
-      </w:r>
-      <w:r>
-        <w:rPr>
-          <w:b w:val="false"/>
-          <w:bCs w:val="false"/>
-          <w:i w:val="false"/>
-          <w:iCs w:val="false"/>
-          <w:lang w:val="fr-CH"/>
-        </w:rPr>
         <w:t xml:space="preserve">Dans le cadre de ce projet un </w:t>
       </w:r>
       <w:r>
@@ -1210,47 +1188,7 @@
           <w:iCs w:val="false"/>
           <w:lang w:val="fr-CH"/>
         </w:rPr>
-        <w:t xml:space="preserve"> proviendrait </w:t>
-      </w:r>
-      <w:r>
-        <w:rPr>
-          <w:b w:val="false"/>
-          <w:bCs w:val="false"/>
-          <w:i w:val="false"/>
-          <w:iCs w:val="false"/>
-          <w:lang w:val="fr-CH"/>
-        </w:rPr>
-        <w:t xml:space="preserve">par exemple </w:t>
-      </w:r>
-      <w:r>
-        <w:rPr>
-          <w:b w:val="false"/>
-          <w:bCs w:val="false"/>
-          <w:i w:val="false"/>
-          <w:iCs w:val="false"/>
-          <w:lang w:val="fr-CH"/>
-        </w:rPr>
-        <w:t xml:space="preserve">du fait que </w:t>
-      </w:r>
-      <w:r>
-        <w:rPr>
-          <w:b w:val="false"/>
-          <w:bCs w:val="false"/>
-          <w:i w:val="false"/>
-          <w:iCs w:val="false"/>
-          <w:lang w:val="fr-CH"/>
-        </w:rPr>
-        <w:t>les utilisateurs posent des questions de plus en plus depuis leur téléphone mobile, impliquant des questions plus courtes et concises et cela pourrait perturber notre modèle</w:t>
-      </w:r>
-      <w:r>
-        <w:rPr>
-          <w:b w:val="false"/>
-          <w:bCs w:val="false"/>
-          <w:i w:val="false"/>
-          <w:iCs w:val="false"/>
-          <w:lang w:val="fr-CH"/>
-        </w:rPr>
-        <w:t xml:space="preserve">. Une variation de type </w:t>
+        <w:t xml:space="preserve"> proviendrait par exemple du fait que les utilisateurs posent des questions de plus en plus depuis leur téléphone mobile, impliquant des questions plus courtes et concises et cela pourrait perturber notre modèle. Une variation de type </w:t>
       </w:r>
       <w:r>
         <w:rPr>
@@ -1270,76 +1208,7 @@
           <w:iCs w:val="false"/>
           <w:lang w:val="fr-CH"/>
         </w:rPr>
-        <w:t xml:space="preserve"> </w:t>
-      </w:r>
-      <w:r>
-        <w:rPr>
-          <w:b w:val="false"/>
-          <w:bCs w:val="false"/>
-          <w:i w:val="false"/>
-          <w:iCs w:val="false"/>
-          <w:lang w:val="fr-CH"/>
-        </w:rPr>
-        <w:t xml:space="preserve">proviendrait </w:t>
-      </w:r>
-      <w:r>
-        <w:rPr>
-          <w:b w:val="false"/>
-          <w:bCs w:val="false"/>
-          <w:i w:val="false"/>
-          <w:iCs w:val="false"/>
-          <w:lang w:val="fr-CH"/>
-        </w:rPr>
-        <w:t xml:space="preserve">par exemple </w:t>
-      </w:r>
-      <w:r>
-        <w:rPr>
-          <w:b w:val="false"/>
-          <w:bCs w:val="false"/>
-          <w:i w:val="false"/>
-          <w:iCs w:val="false"/>
-          <w:lang w:val="fr-CH"/>
-        </w:rPr>
-        <w:t xml:space="preserve">du fait que les thèmes des questions changent avec le temps, typiquement quand de nouveaux langages de programmation sont introduits pendant que </w:t>
-      </w:r>
-      <w:r>
-        <w:rPr>
-          <w:b w:val="false"/>
-          <w:bCs w:val="false"/>
-          <w:i w:val="false"/>
-          <w:iCs w:val="false"/>
-          <w:lang w:val="fr-CH"/>
-        </w:rPr>
-        <w:t>d’</w:t>
-      </w:r>
-      <w:r>
-        <w:rPr>
-          <w:b w:val="false"/>
-          <w:bCs w:val="false"/>
-          <w:i w:val="false"/>
-          <w:iCs w:val="false"/>
-          <w:lang w:val="fr-CH"/>
-        </w:rPr>
-        <w:t xml:space="preserve">anciens sont abandonnés </w:t>
-      </w:r>
-      <w:r>
-        <w:rPr>
-          <w:b w:val="false"/>
-          <w:bCs w:val="false"/>
-          <w:i w:val="false"/>
-          <w:iCs w:val="false"/>
-          <w:lang w:val="fr-CH"/>
-        </w:rPr>
-        <w:t xml:space="preserve">ou par exemple si de nouveaux JS frameworks deviennent très populaires. </w:t>
-      </w:r>
-      <w:r>
-        <w:rPr>
-          <w:b w:val="false"/>
-          <w:bCs w:val="false"/>
-          <w:i w:val="false"/>
-          <w:iCs w:val="false"/>
-          <w:lang w:val="fr-CH"/>
-        </w:rPr>
+        <w:t xml:space="preserve"> proviendrait par exemple du fait que les thèmes des questions changent avec le temps, typiquement quand de nouveaux langages de programmation sont introduits pendant que d’anciens sont abandonnés ou par exemple si de nouveaux JS frameworks deviennent très populaires. </w:t>
         <w:br/>
       </w:r>
     </w:p>
@@ -1448,17 +1317,7 @@
           <w:iCs w:val="false"/>
           <w:lang w:val="fr-CH"/>
         </w:rPr>
-        <w:t xml:space="preserve">). </w:t>
-      </w:r>
-      <w:r>
-        <w:rPr>
-          <w:b w:val="false"/>
-          <w:bCs w:val="false"/>
-          <w:i w:val="false"/>
-          <w:iCs w:val="false"/>
-          <w:lang w:val="fr-CH"/>
-        </w:rPr>
-        <w:t xml:space="preserve">Certains métriques de performance ML peuvent également être stockés dans </w:t>
+        <w:t xml:space="preserve">). Certains métriques de performance ML peuvent également être stockés dans </w:t>
       </w:r>
       <w:r>
         <w:rPr>
@@ -1500,27 +1359,7 @@
           <w:iCs w:val="false"/>
           <w:lang w:val="fr-CH"/>
         </w:rPr>
-        <w:t>Les plateformes Cloud ont leur propre monitoring en place pour ces métriques et peuvent réagir à leur variation avec par exemple des alertes ou changement d</w:t>
-      </w:r>
-      <w:r>
-        <w:rPr>
-          <w:b w:val="false"/>
-          <w:bCs w:val="false"/>
-          <w:i w:val="false"/>
-          <w:iCs w:val="false"/>
-          <w:lang w:val="fr-CH"/>
-        </w:rPr>
-        <w:t>u système (plus ou moins d’instances par exemple)</w:t>
-      </w:r>
-      <w:r>
-        <w:rPr>
-          <w:b w:val="false"/>
-          <w:bCs w:val="false"/>
-          <w:i w:val="false"/>
-          <w:iCs w:val="false"/>
-          <w:lang w:val="fr-CH"/>
-        </w:rPr>
-        <w:t>.</w:t>
+        <w:t>Les plateformes Cloud ont leur propre monitoring en place pour ces métriques et peuvent réagir à leur variation avec par exemple des alertes ou changement du système (plus ou moins d’instances par exemple).</w:t>
       </w:r>
     </w:p>
     <w:p>
@@ -1610,17 +1449,7 @@
           <w:iCs w:val="false"/>
           <w:lang w:val="fr-CH"/>
         </w:rPr>
-        <w:t xml:space="preserve">) permet d’effectuer ce genre d’analyse basée sur différents métriques (par exemple un test Kolmogorov-Smirnov). </w:t>
-      </w:r>
-      <w:r>
-        <w:rPr>
-          <w:b w:val="false"/>
-          <w:bCs w:val="false"/>
-          <w:i w:val="false"/>
-          <w:iCs w:val="false"/>
-          <w:lang w:val="fr-CH"/>
-        </w:rPr>
-        <w:t xml:space="preserve">Ces métriques pourraient être générés régulièrement et envoyés sur </w:t>
+        <w:t xml:space="preserve">) permet d’effectuer ce genre d’analyse basée sur différents métriques (par exemple un test Kolmogorov-Smirnov). Ces métriques pourraient être générés régulièrement et envoyés sur </w:t>
       </w:r>
       <w:r>
         <w:rPr>
@@ -1683,27 +1512,7 @@
           <w:iCs w:val="false"/>
           <w:lang w:val="fr-CH"/>
         </w:rPr>
-        <w:t xml:space="preserve">Des librairies plus complètes permettent également de produire des rapports et offre des dashboards de monitoring </w:t>
-      </w:r>
-      <w:r>
-        <w:rPr>
-          <w:b w:val="false"/>
-          <w:bCs w:val="false"/>
-          <w:i w:val="false"/>
-          <w:iCs w:val="false"/>
-          <w:lang w:val="fr-CH"/>
-        </w:rPr>
-        <w:t>par défaut</w:t>
-      </w:r>
-      <w:r>
-        <w:rPr>
-          <w:b w:val="false"/>
-          <w:bCs w:val="false"/>
-          <w:i w:val="false"/>
-          <w:iCs w:val="false"/>
-          <w:lang w:val="fr-CH"/>
-        </w:rPr>
-        <w:t xml:space="preserve">, comme par exemple </w:t>
+        <w:t xml:space="preserve">Des librairies plus complètes permettent également de produire des rapports et offre des dashboards de monitoring par défaut, comme par exemple </w:t>
       </w:r>
       <w:r>
         <w:rPr>
@@ -1744,18 +1553,16 @@
           <w:t>https://github.com/evidentlyai/evidently</w:t>
         </w:r>
       </w:hyperlink>
-      <w:hyperlink r:id="rId17">
-        <w:r>
-          <w:rPr>
-            <w:b w:val="false"/>
-            <w:bCs w:val="false"/>
-            <w:i w:val="false"/>
-            <w:iCs w:val="false"/>
-            <w:lang w:val="fr-CH"/>
-          </w:rPr>
-          <w:t>).</w:t>
-        </w:r>
-      </w:hyperlink>
+      <w:r>
+        <w:rPr>
+          <w:b w:val="false"/>
+          <w:bCs w:val="false"/>
+          <w:i w:val="false"/>
+          <w:iCs w:val="false"/>
+          <w:lang w:val="fr-CH"/>
+        </w:rPr>
+        <w:t>).</w:t>
+      </w:r>
     </w:p>
     <w:p>
       <w:pPr>
@@ -1778,14 +1585,33 @@
           <w:lang w:val="fr-CH"/>
         </w:rPr>
         <w:t xml:space="preserve">Dans le cadre de ce projet un script pourraient être lancé chaque mois sur AWS Lambda téléchargeant les questions du mois dernier via l’API et utilisant le dernier modèle stocké sur S3 afin de déterminer une quelconque déviation via par exemple la librairie Frouros. A la place des questions du dernier mois le script pourrait également utiliser les questions envoyées au service et leur prédiction (stocké en db et accessible via un endpoint REST). </w:t>
+      </w:r>
+      <w:r>
+        <w:rPr>
+          <w:b w:val="false"/>
+          <w:bCs w:val="false"/>
+          <w:i w:val="false"/>
+          <w:iCs w:val="false"/>
+          <w:lang w:val="fr-CH"/>
+        </w:rPr>
+        <w:t>Ce script serait similaire au notebook n°6 de ce projet.</w:t>
+      </w:r>
+      <w:r>
+        <w:rPr>
+          <w:b w:val="false"/>
+          <w:bCs w:val="false"/>
+          <w:i w:val="false"/>
+          <w:iCs w:val="false"/>
+          <w:lang w:val="fr-CH"/>
+        </w:rPr>
         <w:br/>
         <w:t>Si les métriques d’évaluation dépasseraient un seuil prédéfini une notification serait lancée et un script d’entraînement d’un nouveau modèle commencerait en utilisant les questions depuis 2010 (par exemple) jusqu’à la date d’exécution du script. Une fois entraîné l’ancien modèle serait archivé, le modèle à jour serait téléversé sur S3 et les services d’inférence seraient redémarrés automatiquement afin d’utiliser ce nouveau modèle.</w:t>
       </w:r>
     </w:p>
     <w:sectPr>
-      <w:footerReference w:type="even" r:id="rId18"/>
-      <w:footerReference w:type="default" r:id="rId19"/>
-      <w:footerReference w:type="first" r:id="rId20"/>
+      <w:footerReference w:type="even" r:id="rId17"/>
+      <w:footerReference w:type="default" r:id="rId18"/>
+      <w:footerReference w:type="first" r:id="rId19"/>
       <w:type w:val="nextPage"/>
       <w:pgSz w:w="11906" w:h="16838"/>
       <w:pgMar w:left="1134" w:right="1134" w:gutter="0" w:header="0" w:top="1134" w:footer="1134" w:bottom="1693"/>

</xml_diff>